<commit_message>
external guide: azure fixed
</commit_message>
<xml_diff>
--- a/external-guides/azure_user_guide_for_occopus_hun.docx
+++ b/external-guides/azure_user_guide_for_occopus_hun.docx
@@ -2,8 +2,6 @@
 <file path=word/document.xml><?xml version="1.0" encoding="utf-8"?>
 <w:document xmlns:wpc="http://schemas.microsoft.com/office/word/2010/wordprocessingCanvas" xmlns:mc="http://schemas.openxmlformats.org/markup-compatibility/2006" xmlns:o="urn:schemas-microsoft-com:office:office" xmlns:r="http://schemas.openxmlformats.org/officeDocument/2006/relationships" xmlns:m="http://schemas.openxmlformats.org/officeDocument/2006/math" xmlns:v="urn:schemas-microsoft-com:vml" xmlns:wp14="http://schemas.microsoft.com/office/word/2010/wordprocessingDrawing" xmlns:wp="http://schemas.openxmlformats.org/drawingml/2006/wordprocessingDrawing" xmlns:w10="urn:schemas-microsoft-com:office:word" xmlns:w="http://schemas.openxmlformats.org/wordprocessingml/2006/main" xmlns:w14="http://schemas.microsoft.com/office/word/2010/wordml" xmlns:w15="http://schemas.microsoft.com/office/word/2012/wordml" xmlns:wpg="http://schemas.microsoft.com/office/word/2010/wordprocessingGroup" xmlns:wpi="http://schemas.microsoft.com/office/word/2010/wordprocessingInk" xmlns:wne="http://schemas.microsoft.com/office/word/2006/wordml" xmlns:wps="http://schemas.microsoft.com/office/word/2010/wordprocessingShape" mc:Ignorable="w14 w15 wp14">
   <w:body>
-    <w:bookmarkStart w:id="0" w:name="_GoBack" w:displacedByCustomXml="next"/>
-    <w:bookmarkEnd w:id="0" w:displacedByCustomXml="next"/>
     <w:sdt>
       <w:sdtPr>
         <w:id w:val="2063366807"/>
@@ -290,16 +288,6 @@
                                         </w:rPr>
                                         <w:t>azure felhő használati útmutató</w:t>
                                       </w:r>
-                                      <w:r>
-                                        <w:rPr>
-                                          <w:rFonts w:asciiTheme="majorHAnsi" w:eastAsiaTheme="majorEastAsia" w:hAnsiTheme="majorHAnsi" w:cstheme="majorBidi"/>
-                                          <w:caps/>
-                                          <w:color w:val="5B9BD5" w:themeColor="accent1"/>
-                                          <w:sz w:val="72"/>
-                                          <w:szCs w:val="72"/>
-                                        </w:rPr>
-                                        <w:t xml:space="preserve"> OCCOPUSHOZ</w:t>
-                                      </w:r>
                                     </w:p>
                                   </w:sdtContent>
                                 </w:sdt>
@@ -342,7 +330,6 @@
                               <w:dataBinding w:prefixMappings="xmlns:ns0='http://purl.org/dc/elements/1.1/' xmlns:ns1='http://schemas.openxmlformats.org/package/2006/metadata/core-properties' " w:xpath="/ns1:coreProperties[1]/ns0:creator[1]" w:storeItemID="{6C3C8BC8-F283-45AE-878A-BAB7291924A1}"/>
                               <w:text/>
                             </w:sdtPr>
-                            <w:sdtEndPr/>
                             <w:sdtContent>
                               <w:p>
                                 <w:pPr>
@@ -384,7 +371,6 @@
                                 <w:dataBinding w:prefixMappings="xmlns:ns0='http://schemas.openxmlformats.org/officeDocument/2006/extended-properties' " w:xpath="/ns0:Properties[1]/ns0:Company[1]" w:storeItemID="{6668398D-A668-4E3E-A5EB-62B293D839F1}"/>
                                 <w:text/>
                               </w:sdtPr>
-                              <w:sdtEndPr/>
                               <w:sdtContent>
                                 <w:r>
                                   <w:rPr>
@@ -438,7 +424,6 @@
                               <w:dataBinding w:prefixMappings="xmlns:ns0='http://purl.org/dc/elements/1.1/' xmlns:ns1='http://schemas.openxmlformats.org/package/2006/metadata/core-properties' " w:xpath="/ns1:coreProperties[1]/ns0:title[1]" w:storeItemID="{6C3C8BC8-F283-45AE-878A-BAB7291924A1}"/>
                               <w:text/>
                             </w:sdtPr>
-                            <w:sdtEndPr/>
                             <w:sdtContent>
                               <w:p>
                                 <w:pPr>
@@ -461,16 +446,6 @@
                                     <w:szCs w:val="72"/>
                                   </w:rPr>
                                   <w:t>azure felhő használati útmutató</w:t>
-                                </w:r>
-                                <w:r>
-                                  <w:rPr>
-                                    <w:rFonts w:asciiTheme="majorHAnsi" w:eastAsiaTheme="majorEastAsia" w:hAnsiTheme="majorHAnsi" w:cstheme="majorBidi"/>
-                                    <w:caps/>
-                                    <w:color w:val="5B9BD5" w:themeColor="accent1"/>
-                                    <w:sz w:val="72"/>
-                                    <w:szCs w:val="72"/>
-                                  </w:rPr>
-                                  <w:t xml:space="preserve"> OCCOPUSHOZ</w:t>
                                 </w:r>
                               </w:p>
                             </w:sdtContent>
@@ -2940,12 +2915,12 @@
           <w:numId w:val="0"/>
         </w:numPr>
       </w:pPr>
-      <w:bookmarkStart w:id="1" w:name="_Toc468807786"/>
+      <w:bookmarkStart w:id="0" w:name="_Toc468807786"/>
       <w:r>
         <w:lastRenderedPageBreak/>
         <w:t>Röviden</w:t>
       </w:r>
-      <w:bookmarkEnd w:id="1"/>
+      <w:bookmarkEnd w:id="0"/>
     </w:p>
     <w:p>
       <w:pPr>
@@ -3032,7 +3007,7 @@
           <w:numId w:val="17"/>
         </w:numPr>
       </w:pPr>
-      <w:bookmarkStart w:id="2" w:name="_Toc468807787"/>
+      <w:bookmarkStart w:id="1" w:name="_Toc468807787"/>
       <w:r>
         <w:lastRenderedPageBreak/>
         <w:t>lépés</w:t>
@@ -3051,71 +3026,65 @@
       <w:r>
         <w:t>regisztráció</w:t>
       </w:r>
+      <w:bookmarkEnd w:id="1"/>
+    </w:p>
+    <w:p>
+      <w:r>
+        <w:t xml:space="preserve">Abban az esetben, ha már rendelkezel </w:t>
+      </w:r>
+      <w:proofErr w:type="spellStart"/>
+      <w:r>
+        <w:t>Azure</w:t>
+      </w:r>
+      <w:proofErr w:type="spellEnd"/>
+      <w:r>
+        <w:t xml:space="preserve"> előfizetéssel </w:t>
+      </w:r>
+      <w:r>
+        <w:t>kihagyhatod,</w:t>
+      </w:r>
+      <w:r>
+        <w:t xml:space="preserve"> ugord át ezt a fejezetet és folytasd a</w:t>
+      </w:r>
+      <w:r>
+        <w:t>z</w:t>
+      </w:r>
+      <w:r>
+        <w:t xml:space="preserve"> </w:t>
+      </w:r>
+      <w:r>
+        <w:fldChar w:fldCharType="begin"/>
+      </w:r>
+      <w:r>
+        <w:instrText xml:space="preserve"> REF _Ref466045392 \h </w:instrText>
+      </w:r>
+      <w:r>
+        <w:fldChar w:fldCharType="separate"/>
+      </w:r>
+      <w:proofErr w:type="spellStart"/>
+      <w:r>
+        <w:t>Autentikáció</w:t>
+      </w:r>
+      <w:proofErr w:type="spellEnd"/>
+      <w:r>
+        <w:fldChar w:fldCharType="end"/>
+      </w:r>
+      <w:r>
+        <w:t xml:space="preserve"> résznél.</w:t>
+      </w:r>
+    </w:p>
+    <w:p>
+      <w:pPr>
+        <w:pStyle w:val="Cmsor2"/>
+      </w:pPr>
+      <w:bookmarkStart w:id="2" w:name="_Toc468807788"/>
+      <w:r>
+        <w:t>Microsoft</w:t>
+      </w:r>
+      <w:r>
+        <w:t>-fiók</w:t>
+      </w:r>
       <w:bookmarkEnd w:id="2"/>
-    </w:p>
-    <w:p>
-      <w:r>
-        <w:t xml:space="preserve">Abban az esetben, ha már rendelkezel </w:t>
-      </w:r>
-      <w:proofErr w:type="spellStart"/>
-      <w:r>
-        <w:t>Azure</w:t>
-      </w:r>
-      <w:proofErr w:type="spellEnd"/>
-      <w:r>
-        <w:t xml:space="preserve"> előfizetéssel </w:t>
-      </w:r>
-      <w:r>
-        <w:t>kihagyhatod,</w:t>
-      </w:r>
-      <w:r>
-        <w:t xml:space="preserve"> ugord át ezt a fejezetet és folytasd a</w:t>
-      </w:r>
-      <w:r>
-        <w:t>z</w:t>
-      </w:r>
-      <w:r>
-        <w:t xml:space="preserve"> </w:t>
-      </w:r>
-      <w:r>
-        <w:fldChar w:fldCharType="begin"/>
-      </w:r>
-      <w:r>
-        <w:instrText xml:space="preserve"> REF _Ref466045392 \h </w:instrText>
-      </w:r>
-      <w:r>
-        <w:fldChar w:fldCharType="separate"/>
-      </w:r>
-      <w:r>
-        <w:t>lépés</w:t>
-      </w:r>
-      <w:r>
-        <w:t xml:space="preserve"> - </w:t>
-      </w:r>
-      <w:proofErr w:type="spellStart"/>
-      <w:r>
-        <w:t>Autentikáció</w:t>
-      </w:r>
-      <w:proofErr w:type="spellEnd"/>
-      <w:r>
-        <w:fldChar w:fldCharType="end"/>
-      </w:r>
-      <w:r>
-        <w:t xml:space="preserve"> résznél.</w:t>
-      </w:r>
-    </w:p>
-    <w:p>
-      <w:pPr>
-        <w:pStyle w:val="Cmsor2"/>
-      </w:pPr>
-      <w:bookmarkStart w:id="3" w:name="_Toc468807788"/>
-      <w:r>
-        <w:t>Microsoft</w:t>
-      </w:r>
-      <w:r>
-        <w:t>-fiók</w:t>
-      </w:r>
-      <w:bookmarkEnd w:id="3"/>
     </w:p>
     <w:p>
       <w:pPr>
@@ -3225,14 +3194,27 @@
       <w:pPr>
         <w:pStyle w:val="Kpalrs"/>
       </w:pPr>
-      <w:fldSimple w:instr=" SEQ Ábra \* ARABIC ">
-        <w:r>
-          <w:rPr>
-            <w:noProof/>
-          </w:rPr>
-          <w:t>1</w:t>
-        </w:r>
-      </w:fldSimple>
+      <w:r>
+        <w:fldChar w:fldCharType="begin"/>
+      </w:r>
+      <w:r>
+        <w:instrText xml:space="preserve"> SEQ Ábra \* ARABIC </w:instrText>
+      </w:r>
+      <w:r>
+        <w:fldChar w:fldCharType="separate"/>
+      </w:r>
+      <w:r>
+        <w:rPr>
+          <w:noProof/>
+        </w:rPr>
+        <w:t>1</w:t>
+      </w:r>
+      <w:r>
+        <w:rPr>
+          <w:noProof/>
+        </w:rPr>
+        <w:fldChar w:fldCharType="end"/>
+      </w:r>
       <w:r>
         <w:t>. Ábra - Microsoft fiók regisztráció</w:t>
       </w:r>
@@ -3351,14 +3333,27 @@
       <w:pPr>
         <w:pStyle w:val="Kpalrs"/>
       </w:pPr>
-      <w:fldSimple w:instr=" SEQ Ábra \* ARABIC ">
-        <w:r>
-          <w:rPr>
-            <w:noProof/>
-          </w:rPr>
-          <w:t>2</w:t>
-        </w:r>
-      </w:fldSimple>
+      <w:r>
+        <w:fldChar w:fldCharType="begin"/>
+      </w:r>
+      <w:r>
+        <w:instrText xml:space="preserve"> SEQ Ábra \* ARABIC </w:instrText>
+      </w:r>
+      <w:r>
+        <w:fldChar w:fldCharType="separate"/>
+      </w:r>
+      <w:r>
+        <w:rPr>
+          <w:noProof/>
+        </w:rPr>
+        <w:t>2</w:t>
+      </w:r>
+      <w:r>
+        <w:rPr>
+          <w:noProof/>
+        </w:rPr>
+        <w:fldChar w:fldCharType="end"/>
+      </w:r>
       <w:r>
         <w:t>. Ábra –</w:t>
       </w:r>
@@ -3375,9 +3370,6 @@
       <w:pPr>
         <w:spacing w:before="240" w:after="240"/>
         <w:jc w:val="both"/>
-        <w:rPr>
-          <w:szCs w:val="24"/>
-        </w:rPr>
       </w:pPr>
       <w:r>
         <w:t>Az ábrához hasonló weboldalt kell látnod. Bejelentkezés után</w:t>
@@ -3391,7 +3383,15 @@
       </w:r>
       <w:proofErr w:type="spellEnd"/>
       <w:r>
-        <w:t xml:space="preserve"> regisztrációs oldal fogad, ahol szükséged lesz az általános személyes információkon kívül a telefonszám és bankkártya adatok megadására. Értelemszerűen kövesd az ott található lépéseket, a sikeres regisztrációt követően átirányít az Microsoft </w:t>
+        <w:t xml:space="preserve"> regisztrációs oldal fogad, ahol szükséged lesz az általános személyes információkon kívül a telefonszám és bankkártya adatok megadására. </w:t>
+      </w:r>
+      <w:r>
+        <w:t>K</w:t>
+      </w:r>
+      <w:bookmarkStart w:id="3" w:name="_GoBack"/>
+      <w:bookmarkEnd w:id="3"/>
+      <w:r>
+        <w:t xml:space="preserve">övesd az ott található lépéseket, a sikeres regisztrációt követően átirányít az Microsoft </w:t>
       </w:r>
       <w:proofErr w:type="spellStart"/>
       <w:r>
@@ -3405,45 +3405,23 @@
         <w:t xml:space="preserve">portálra, </w:t>
       </w:r>
       <w:r>
-        <w:t xml:space="preserve">ahol </w:t>
-      </w:r>
-      <w:proofErr w:type="gramStart"/>
-      <w:r>
-        <w:t>a</w:t>
-      </w:r>
-      <w:proofErr w:type="gramEnd"/>
-      <w:r>
-        <w:t xml:space="preserve"> </w:t>
-      </w:r>
-      <w:r>
-        <w:rPr>
-          <w:szCs w:val="24"/>
-        </w:rPr>
-        <w:fldChar w:fldCharType="begin"/>
-      </w:r>
-      <w:r>
-        <w:rPr>
-          <w:szCs w:val="24"/>
-        </w:rPr>
-        <w:instrText xml:space="preserve"> REF _Ref468806147 \h  \* MERGEFORMAT </w:instrText>
-      </w:r>
-      <w:r>
-        <w:rPr>
-          <w:szCs w:val="24"/>
-        </w:rPr>
-      </w:r>
-      <w:r>
-        <w:rPr>
-          <w:szCs w:val="24"/>
-        </w:rPr>
-        <w:fldChar w:fldCharType="separate"/>
-      </w:r>
-      <w:r>
-        <w:rPr>
-          <w:noProof/>
-          <w:szCs w:val="24"/>
-        </w:rPr>
-        <w:pict w14:anchorId="79D6C567">
+        <w:t xml:space="preserve">ahol a </w:t>
+      </w:r>
+      <w:r>
+        <w:t xml:space="preserve">3. Ábrán </w:t>
+      </w:r>
+      <w:r>
+        <w:t>található oldalt kell látnod.</w:t>
+      </w:r>
+    </w:p>
+    <w:p>
+      <w:pPr>
+        <w:keepNext/>
+        <w:jc w:val="center"/>
+      </w:pPr>
+      <w:bookmarkStart w:id="4" w:name="_Ref468806147"/>
+      <w:r>
+        <w:pict w14:anchorId="0BEAF4F8">
           <v:shapetype id="_x0000_t75" coordsize="21600,21600" o:spt="75" o:preferrelative="t" path="m@4@5l@4@11@9@11@9@5xe" filled="f" stroked="f">
             <v:stroke joinstyle="miter"/>
             <v:formulas>
@@ -3463,7 +3441,7 @@
             <v:path o:extrusionok="f" gradientshapeok="t" o:connecttype="rect"/>
             <o:lock v:ext="edit" aspectratio="t"/>
           </v:shapetype>
-          <v:shape id="_x0000_i1048" type="#_x0000_t75" style="width:453.05pt;height:324.9pt">
+          <v:shape id="_x0000_i1029" type="#_x0000_t75" style="width:453.75pt;height:324.75pt">
             <v:imagedata r:id="rId13" o:title="azure_portal"/>
           </v:shape>
         </w:pict>
@@ -3471,58 +3449,29 @@
     </w:p>
     <w:p>
       <w:pPr>
-        <w:spacing w:before="240" w:after="240"/>
-        <w:jc w:val="both"/>
-      </w:pPr>
-      <w:r>
-        <w:rPr>
-          <w:szCs w:val="24"/>
-        </w:rPr>
-        <w:t>3.</w:t>
-      </w:r>
-      <w:r>
-        <w:t xml:space="preserve"> Ábra</w:t>
-      </w:r>
-      <w:r>
-        <w:rPr>
-          <w:szCs w:val="24"/>
+        <w:pStyle w:val="Kpalrs"/>
+      </w:pPr>
+      <w:r>
+        <w:fldChar w:fldCharType="begin"/>
+      </w:r>
+      <w:r>
+        <w:instrText xml:space="preserve"> SEQ Ábra \* ARABIC </w:instrText>
+      </w:r>
+      <w:r>
+        <w:fldChar w:fldCharType="separate"/>
+      </w:r>
+      <w:r>
+        <w:rPr>
+          <w:noProof/>
+        </w:rPr>
+        <w:t>3</w:t>
+      </w:r>
+      <w:r>
+        <w:rPr>
+          <w:noProof/>
         </w:rPr>
         <w:fldChar w:fldCharType="end"/>
       </w:r>
-      <w:r>
-        <w:t xml:space="preserve"> </w:t>
-      </w:r>
-      <w:r>
-        <w:t>található oldalt kell látnod.</w:t>
-      </w:r>
-    </w:p>
-    <w:p>
-      <w:pPr>
-        <w:keepNext/>
-        <w:jc w:val="center"/>
-      </w:pPr>
-      <w:bookmarkStart w:id="4" w:name="_Ref468806147"/>
-      <w:r>
-        <w:lastRenderedPageBreak/>
-        <w:pict w14:anchorId="0BEAF4F8">
-          <v:shape id="_x0000_i1025" type="#_x0000_t75" style="width:453.05pt;height:324.9pt">
-            <v:imagedata r:id="rId13" o:title="azure_portal"/>
-          </v:shape>
-        </w:pict>
-      </w:r>
-    </w:p>
-    <w:p>
-      <w:pPr>
-        <w:pStyle w:val="Kpalrs"/>
-      </w:pPr>
-      <w:fldSimple w:instr=" SEQ Ábra \* ARABIC ">
-        <w:r>
-          <w:rPr>
-            <w:noProof/>
-          </w:rPr>
-          <w:t>3</w:t>
-        </w:r>
-      </w:fldSimple>
       <w:r>
         <w:t>. Ábra</w:t>
       </w:r>
@@ -3554,6 +3503,7 @@
       <w:bookmarkStart w:id="6" w:name="_Ref466045392"/>
       <w:bookmarkStart w:id="7" w:name="_Toc468807789"/>
       <w:r>
+        <w:lastRenderedPageBreak/>
         <w:t>lépés</w:t>
       </w:r>
       <w:r>
@@ -3778,7 +3728,7 @@
         <w:t>4</w:t>
       </w:r>
       <w:r>
-        <w:t>. Ábra</w:t>
+        <w:t>. ábra</w:t>
       </w:r>
       <w:r>
         <w:fldChar w:fldCharType="end"/>
@@ -3796,9 +3746,8 @@
         <w:jc w:val="center"/>
       </w:pPr>
       <w:r>
-        <w:lastRenderedPageBreak/>
         <w:pict w14:anchorId="1D2B9C2F">
-          <v:shape id="_x0000_i1026" type="#_x0000_t75" style="width:453.95pt;height:289.75pt">
+          <v:shape id="_x0000_i1030" type="#_x0000_t75" style="width:453.75pt;height:290.25pt">
             <v:imagedata r:id="rId15" o:title="sub_id_edited"/>
           </v:shape>
         </w:pict>
@@ -4098,7 +4047,7 @@
       </w:pPr>
       <w:r>
         <w:pict w14:anchorId="3FEDBA1F">
-          <v:shape id="_x0000_i1027" type="#_x0000_t75" style="width:453.05pt;height:434.65pt">
+          <v:shape id="_x0000_i1028" type="#_x0000_t75" style="width:453pt;height:435pt">
             <v:imagedata r:id="rId17" o:title="azure_ad_preview_edited"/>
           </v:shape>
         </w:pict>
@@ -4211,21 +4160,13 @@
         <w:t>5</w:t>
       </w:r>
       <w:r>
-        <w:t xml:space="preserve">. </w:t>
-      </w:r>
-      <w:proofErr w:type="spellStart"/>
-      <w:r>
-        <w:t>Ábra</w:t>
+        <w:t>. ábr</w:t>
       </w:r>
       <w:r>
         <w:fldChar w:fldCharType="end"/>
       </w:r>
       <w:r>
-        <w:t>án</w:t>
-      </w:r>
-      <w:proofErr w:type="spellEnd"/>
-      <w:r>
-        <w:t xml:space="preserve"> látható </w:t>
+        <w:t xml:space="preserve">án látható </w:t>
       </w:r>
       <w:r>
         <w:rPr>
@@ -4289,7 +4230,7 @@
       <w:r>
         <w:lastRenderedPageBreak/>
         <w:pict w14:anchorId="74B1E20F">
-          <v:shape id="_x0000_i1028" type="#_x0000_t75" style="width:453.95pt;height:253.75pt" o:allowoverlap="f">
+          <v:shape id="_x0000_i1031" type="#_x0000_t75" style="width:453.75pt;height:253.5pt" o:allowoverlap="f">
             <v:imagedata r:id="rId18" o:title="azure_ad_preview_classic_btn-edited"/>
           </v:shape>
         </w:pict>
@@ -4299,14 +4240,27 @@
       <w:pPr>
         <w:pStyle w:val="Kpalrs"/>
       </w:pPr>
-      <w:fldSimple w:instr=" SEQ Ábra \* ARABIC ">
-        <w:r>
-          <w:rPr>
-            <w:noProof/>
-          </w:rPr>
-          <w:t>6</w:t>
-        </w:r>
-      </w:fldSimple>
+      <w:r>
+        <w:fldChar w:fldCharType="begin"/>
+      </w:r>
+      <w:r>
+        <w:instrText xml:space="preserve"> SEQ Ábra \* ARABIC </w:instrText>
+      </w:r>
+      <w:r>
+        <w:fldChar w:fldCharType="separate"/>
+      </w:r>
+      <w:r>
+        <w:rPr>
+          <w:noProof/>
+        </w:rPr>
+        <w:t>6</w:t>
+      </w:r>
+      <w:r>
+        <w:rPr>
+          <w:noProof/>
+        </w:rPr>
+        <w:fldChar w:fldCharType="end"/>
+      </w:r>
       <w:r>
         <w:t xml:space="preserve">. Ábra - </w:t>
       </w:r>
@@ -4552,21 +4506,13 @@
         <w:t>7</w:t>
       </w:r>
       <w:r>
-        <w:t xml:space="preserve">. </w:t>
-      </w:r>
-      <w:proofErr w:type="spellStart"/>
-      <w:r>
-        <w:t>Ábra</w:t>
+        <w:t>. ábr</w:t>
       </w:r>
       <w:r>
         <w:fldChar w:fldCharType="end"/>
       </w:r>
       <w:r>
-        <w:t>án</w:t>
-      </w:r>
-      <w:proofErr w:type="spellEnd"/>
-      <w:r>
-        <w:t xml:space="preserve"> látható </w:t>
+        <w:t xml:space="preserve">án látható </w:t>
       </w:r>
       <w:r>
         <w:t xml:space="preserve">hibát dobna, akkor a nyissunk egy új inkognitó ablakot a böngésző segítségével és menjünk a </w:t>
@@ -4602,7 +4548,7 @@
       <w:r>
         <w:lastRenderedPageBreak/>
         <w:pict w14:anchorId="4CE81666">
-          <v:shape id="_x0000_i1029" type="#_x0000_t75" style="width:453.05pt;height:311.7pt">
+          <v:shape id="_x0000_i1032" type="#_x0000_t75" style="width:453pt;height:312pt">
             <v:imagedata r:id="rId21" o:title="azure_ad_webapp_edited"/>
           </v:shape>
         </w:pict>
@@ -4750,21 +4696,13 @@
         <w:t>8</w:t>
       </w:r>
       <w:r>
-        <w:t xml:space="preserve">. </w:t>
-      </w:r>
-      <w:proofErr w:type="spellStart"/>
-      <w:r>
-        <w:t>Ábra</w:t>
+        <w:t>. ábr</w:t>
       </w:r>
       <w:r>
         <w:fldChar w:fldCharType="end"/>
       </w:r>
       <w:r>
-        <w:t>án</w:t>
-      </w:r>
-      <w:proofErr w:type="spellEnd"/>
-      <w:r>
-        <w:t xml:space="preserve"> látható módon</w:t>
+        <w:t>án látható módon</w:t>
       </w:r>
       <w:r>
         <w:t>.</w:t>
@@ -4782,7 +4720,7 @@
         </w:rPr>
         <w:lastRenderedPageBreak/>
         <w:pict w14:anchorId="119AA66A">
-          <v:shape id="_x0000_i1030" type="#_x0000_t75" style="width:453.05pt;height:379.3pt">
+          <v:shape id="_x0000_i1033" type="#_x0000_t75" style="width:453pt;height:379.5pt">
             <v:imagedata r:id="rId22" o:title="azure_ad_application_id_edited"/>
           </v:shape>
         </w:pict>
@@ -4803,9 +4741,6 @@
         <w:fldChar w:fldCharType="separate"/>
       </w:r>
       <w:r>
-        <w:rPr>
-          <w:noProof/>
-        </w:rPr>
         <w:t>9</w:t>
       </w:r>
       <w:r>
@@ -4899,13 +4834,13 @@
         <w:fldChar w:fldCharType="separate"/>
       </w:r>
       <w:r>
-        <w:rPr>
-          <w:noProof/>
-        </w:rPr>
         <w:t>9</w:t>
       </w:r>
       <w:r>
-        <w:t>. Ábra</w:t>
+        <w:t>. á</w:t>
+      </w:r>
+      <w:r>
+        <w:t>bra</w:t>
       </w:r>
       <w:r>
         <w:fldChar w:fldCharType="end"/>
@@ -5007,7 +4942,7 @@
         </w:rPr>
         <w:lastRenderedPageBreak/>
         <w:pict w14:anchorId="4E4B450A">
-          <v:shape id="_x0000_i1031" type="#_x0000_t75" style="width:453.05pt;height:379.3pt">
+          <v:shape id="_x0000_i1034" type="#_x0000_t75" style="width:453pt;height:379.5pt">
             <v:imagedata r:id="rId23" o:title="azure_ad_application_secret_edited"/>
           </v:shape>
         </w:pict>
@@ -5017,14 +4952,27 @@
       <w:pPr>
         <w:pStyle w:val="Kpalrs"/>
       </w:pPr>
-      <w:fldSimple w:instr=" SEQ Ábra \* ARABIC ">
-        <w:r>
-          <w:rPr>
-            <w:noProof/>
-          </w:rPr>
-          <w:t>10</w:t>
-        </w:r>
-      </w:fldSimple>
+      <w:r>
+        <w:fldChar w:fldCharType="begin"/>
+      </w:r>
+      <w:r>
+        <w:instrText xml:space="preserve"> SEQ Ábra \* ARABIC </w:instrText>
+      </w:r>
+      <w:r>
+        <w:fldChar w:fldCharType="separate"/>
+      </w:r>
+      <w:r>
+        <w:rPr>
+          <w:noProof/>
+        </w:rPr>
+        <w:t>10</w:t>
+      </w:r>
+      <w:r>
+        <w:rPr>
+          <w:noProof/>
+        </w:rPr>
+        <w:fldChar w:fldCharType="end"/>
+      </w:r>
       <w:r>
         <w:t xml:space="preserve">. Ábra - </w:t>
       </w:r>
@@ -5470,21 +5418,13 @@
         <w:t>11</w:t>
       </w:r>
       <w:r>
-        <w:t xml:space="preserve">. </w:t>
-      </w:r>
-      <w:proofErr w:type="spellStart"/>
-      <w:r>
-        <w:t>Ábra</w:t>
+        <w:t>. ábr</w:t>
       </w:r>
       <w:r>
         <w:fldChar w:fldCharType="end"/>
       </w:r>
       <w:r>
-        <w:t>án</w:t>
-      </w:r>
-      <w:proofErr w:type="spellEnd"/>
-      <w:r>
-        <w:t xml:space="preserve"> k</w:t>
+        <w:t>án k</w:t>
       </w:r>
       <w:r>
         <w:t xml:space="preserve">ijelölt </w:t>
@@ -5671,7 +5611,7 @@
         <w:t>12</w:t>
       </w:r>
       <w:r>
-        <w:t>. Ábra</w:t>
+        <w:t>. ábra</w:t>
       </w:r>
       <w:r>
         <w:fldChar w:fldCharType="end"/>
@@ -5695,7 +5635,7 @@
         </w:rPr>
         <w:lastRenderedPageBreak/>
         <w:pict w14:anchorId="72D727F5">
-          <v:shape id="_x0000_i1032" type="#_x0000_t75" style="width:453.05pt;height:302.95pt">
+          <v:shape id="_x0000_i1035" type="#_x0000_t75" style="width:453pt;height:303pt">
             <v:imagedata r:id="rId25" o:title="azure_ad_permission_add_edited"/>
           </v:shape>
         </w:pict>
@@ -5842,7 +5782,7 @@
         <w:t>13</w:t>
       </w:r>
       <w:r>
-        <w:t>. Ábra</w:t>
+        <w:t>. ábrán</w:t>
       </w:r>
       <w:r>
         <w:fldChar w:fldCharType="end"/>
@@ -5866,7 +5806,7 @@
         <w:t>14</w:t>
       </w:r>
       <w:r>
-        <w:t>. Ábra</w:t>
+        <w:t>. ábrán</w:t>
       </w:r>
       <w:r>
         <w:fldChar w:fldCharType="end"/>
@@ -5885,7 +5825,7 @@
       </w:pPr>
       <w:r>
         <w:pict w14:anchorId="79D6FA43">
-          <v:shape id="_x0000_i1033" type="#_x0000_t75" style="width:453.05pt;height:158.05pt">
+          <v:shape id="_x0000_i1036" type="#_x0000_t75" style="width:453pt;height:158.25pt">
             <v:imagedata r:id="rId26" o:title="azure_ad_permission1"/>
           </v:shape>
         </w:pict>
@@ -5956,7 +5896,7 @@
       </w:pPr>
       <w:r>
         <w:pict w14:anchorId="474BD280">
-          <v:shape id="_x0000_i1034" type="#_x0000_t75" style="width:453.05pt;height:102.75pt">
+          <v:shape id="_x0000_i1027" type="#_x0000_t75" style="width:453pt;height:102.75pt">
             <v:imagedata r:id="rId27" o:title="azure_ad_permission2"/>
           </v:shape>
         </w:pict>
@@ -6132,7 +6072,7 @@
       </w:pPr>
       <w:r>
         <w:pict w14:anchorId="228BE45E">
-          <v:shape id="_x0000_i1035" type="#_x0000_t75" style="width:453.05pt;height:158.05pt">
+          <v:shape id="_x0000_i1026" type="#_x0000_t75" style="width:453pt;height:158.25pt">
             <v:imagedata r:id="rId29" o:title="azure_ad_permission_add_new_edited"/>
           </v:shape>
         </w:pict>
@@ -6199,7 +6139,7 @@
         <w:t>15</w:t>
       </w:r>
       <w:r>
-        <w:t>. Ábra</w:t>
+        <w:t>. ábrán</w:t>
       </w:r>
       <w:r>
         <w:fldChar w:fldCharType="end"/>
@@ -6287,7 +6227,7 @@
       <w:r>
         <w:lastRenderedPageBreak/>
         <w:pict w14:anchorId="3CFC64F6">
-          <v:shape id="_x0000_i1036" type="#_x0000_t75" style="width:334.55pt;height:342.45pt">
+          <v:shape id="_x0000_i1037" type="#_x0000_t75" style="width:334.5pt;height:342.75pt">
             <v:imagedata r:id="rId30" o:title="azure_ad_permission1_new_edited"/>
           </v:shape>
         </w:pict>
@@ -6350,7 +6290,7 @@
         <w:t>16</w:t>
       </w:r>
       <w:r>
-        <w:t>. Ábra</w:t>
+        <w:t>. ábrán</w:t>
       </w:r>
       <w:r>
         <w:fldChar w:fldCharType="end"/>
@@ -6381,7 +6321,7 @@
       <w:r>
         <w:lastRenderedPageBreak/>
         <w:pict w14:anchorId="5042128F">
-          <v:shape id="_x0000_i1037" type="#_x0000_t75" style="width:333.65pt;height:467.1pt">
+          <v:shape id="_x0000_i1038" type="#_x0000_t75" style="width:333.75pt;height:467.25pt">
             <v:imagedata r:id="rId31" o:title="azure_ad_permission2_new_edited"/>
           </v:shape>
         </w:pict>
@@ -6492,7 +6432,7 @@
         <w:t>17</w:t>
       </w:r>
       <w:r>
-        <w:t>. Ábra</w:t>
+        <w:t>. ábra</w:t>
       </w:r>
       <w:r>
         <w:fldChar w:fldCharType="end"/>
@@ -6745,7 +6685,7 @@
       </w:pPr>
       <w:r>
         <w:pict w14:anchorId="7B9AD72A">
-          <v:shape id="_x0000_i1038" type="#_x0000_t75" style="width:453.95pt;height:482.05pt">
+          <v:shape id="_x0000_i1039" type="#_x0000_t75" style="width:453.75pt;height:482.25pt">
             <v:imagedata r:id="rId32" o:title="nsg_create_edited"/>
           </v:shape>
         </w:pict>
@@ -6814,21 +6754,13 @@
         <w:t>18</w:t>
       </w:r>
       <w:r>
-        <w:t xml:space="preserve">. </w:t>
-      </w:r>
-      <w:proofErr w:type="spellStart"/>
-      <w:r>
-        <w:t>Ábra</w:t>
+        <w:t>. ábr</w:t>
       </w:r>
       <w:r>
         <w:fldChar w:fldCharType="end"/>
       </w:r>
       <w:r>
-        <w:t>a</w:t>
-      </w:r>
-      <w:proofErr w:type="spellEnd"/>
-      <w:r>
-        <w:t xml:space="preserve"> segítségével v</w:t>
+        <w:t>a segítségével v</w:t>
       </w:r>
       <w:r>
         <w:t xml:space="preserve">álaszd ki a </w:t>
@@ -7011,7 +6943,7 @@
       </w:pPr>
       <w:r>
         <w:pict w14:anchorId="2579F035">
-          <v:shape id="_x0000_i1039" type="#_x0000_t75" style="width:453.05pt;height:313.45pt">
+          <v:shape id="_x0000_i1040" type="#_x0000_t75" style="width:453pt;height:313.5pt">
             <v:imagedata r:id="rId33" o:title="ssh-allow_create_edited"/>
           </v:shape>
         </w:pict>
@@ -7178,7 +7110,7 @@
         <w:t>19</w:t>
       </w:r>
       <w:r>
-        <w:t>. Ábra</w:t>
+        <w:t>. ábrán</w:t>
       </w:r>
       <w:r>
         <w:fldChar w:fldCharType="end"/>
@@ -7233,7 +7165,7 @@
       <w:r>
         <w:lastRenderedPageBreak/>
         <w:pict w14:anchorId="34A96C16">
-          <v:shape id="_x0000_i1040" type="#_x0000_t75" style="width:453.05pt;height:489.05pt">
+          <v:shape id="_x0000_i1041" type="#_x0000_t75" style="width:453pt;height:489pt">
             <v:imagedata r:id="rId34" o:title="storage_create_edited"/>
           </v:shape>
         </w:pict>
@@ -7322,7 +7254,7 @@
         <w:t>20</w:t>
       </w:r>
       <w:r>
-        <w:t>. Ábra</w:t>
+        <w:t>. ábra</w:t>
       </w:r>
       <w:r>
         <w:fldChar w:fldCharType="end"/>
@@ -7400,7 +7332,7 @@
         <w:t>21</w:t>
       </w:r>
       <w:r>
-        <w:t>. Ábra</w:t>
+        <w:t>. ábra</w:t>
       </w:r>
       <w:r>
         <w:fldChar w:fldCharType="end"/>
@@ -7424,7 +7356,7 @@
         </w:rPr>
         <w:lastRenderedPageBreak/>
         <w:pict w14:anchorId="08ADC143">
-          <v:shape id="_x0000_i1041" type="#_x0000_t75" style="width:453.05pt;height:479.4pt">
+          <v:shape id="_x0000_i1042" type="#_x0000_t75" style="width:453pt;height:479.25pt">
             <v:imagedata r:id="rId35" o:title="vnet_create_edited"/>
           </v:shape>
         </w:pict>
@@ -7694,7 +7626,7 @@
       </w:pPr>
       <w:r>
         <w:pict w14:anchorId="00BA0224">
-          <v:shape id="_x0000_i1042" type="#_x0000_t75" style="width:453.05pt;height:423.2pt">
+          <v:shape id="_x0000_i1025" type="#_x0000_t75" style="width:453pt;height:423pt">
             <v:imagedata r:id="rId36" o:title="storage_name_edited"/>
           </v:shape>
         </w:pict>
@@ -7790,7 +7722,7 @@
         <w:t>22</w:t>
       </w:r>
       <w:r>
-        <w:t>. Ábra</w:t>
+        <w:t>. ábra</w:t>
       </w:r>
       <w:r>
         <w:fldChar w:fldCharType="end"/>
@@ -7862,7 +7794,7 @@
       </w:pPr>
       <w:r>
         <w:pict w14:anchorId="4F7750D5">
-          <v:shape id="_x0000_i1043" type="#_x0000_t75" style="width:453.05pt;height:478.55pt">
+          <v:shape id="_x0000_i1043" type="#_x0000_t75" style="width:453.75pt;height:478.5pt">
             <v:imagedata r:id="rId37" o:title="storage_key_edited"/>
           </v:shape>
         </w:pict>
@@ -7922,7 +7854,7 @@
         <w:t>23</w:t>
       </w:r>
       <w:r>
-        <w:t>. Ábra</w:t>
+        <w:t>. ábra</w:t>
       </w:r>
       <w:r>
         <w:fldChar w:fldCharType="end"/>
@@ -8016,7 +7948,7 @@
       </w:pPr>
       <w:r>
         <w:pict w14:anchorId="35832B68">
-          <v:shape id="_x0000_i1044" type="#_x0000_t75" style="width:453.05pt;height:298.55pt;mso-position-horizontal:absolute;mso-position-horizontal-relative:text;mso-position-vertical:absolute;mso-position-vertical-relative:text" o:allowoverlap="f">
+          <v:shape id="_x0000_i1044" type="#_x0000_t75" style="width:453pt;height:298.5pt;mso-position-horizontal:absolute;mso-position-horizontal-relative:text;mso-position-vertical:absolute;mso-position-vertical-relative:text" o:allowoverlap="f">
             <v:imagedata r:id="rId38" o:title="azure_vnet_id"/>
           </v:shape>
         </w:pict>
@@ -8079,21 +8011,13 @@
         <w:t>24</w:t>
       </w:r>
       <w:r>
-        <w:t xml:space="preserve">. </w:t>
-      </w:r>
-      <w:proofErr w:type="spellStart"/>
-      <w:r>
-        <w:t>Ábra</w:t>
+        <w:t>. ábr</w:t>
       </w:r>
       <w:r>
         <w:fldChar w:fldCharType="end"/>
       </w:r>
       <w:r>
-        <w:t>án</w:t>
-      </w:r>
-      <w:proofErr w:type="spellEnd"/>
-      <w:r>
-        <w:t xml:space="preserve"> látható módon, k</w:t>
+        <w:t>án látható módon, k</w:t>
       </w:r>
       <w:r>
         <w:t>attints a</w:t>
@@ -8236,7 +8160,7 @@
       </w:pPr>
       <w:r>
         <w:pict w14:anchorId="110419DD">
-          <v:shape id="_x0000_i1045" type="#_x0000_t75" style="width:449.55pt;height:3in">
+          <v:shape id="_x0000_i1045" type="#_x0000_t75" style="width:449.25pt;height:3in">
             <v:imagedata r:id="rId39" o:title="azure_vnet_subnetname_edited"/>
           </v:shape>
         </w:pict>
@@ -8308,7 +8232,7 @@
         <w:t>25</w:t>
       </w:r>
       <w:r>
-        <w:t>. Ábra</w:t>
+        <w:t>. ábra</w:t>
       </w:r>
       <w:r>
         <w:fldChar w:fldCharType="end"/>
@@ -8419,7 +8343,7 @@
       </w:pPr>
       <w:r>
         <w:pict w14:anchorId="29EBF04D">
-          <v:shape id="_x0000_i1046" type="#_x0000_t75" style="width:453.05pt;height:194.95pt">
+          <v:shape id="_x0000_i1046" type="#_x0000_t75" style="width:453pt;height:195pt">
             <v:imagedata r:id="rId40" o:title="azure_vnet_location_edited"/>
           </v:shape>
         </w:pict>
@@ -8559,7 +8483,7 @@
         <w:t>26</w:t>
       </w:r>
       <w:r>
-        <w:t>. Ábra</w:t>
+        <w:t>. ábra</w:t>
       </w:r>
       <w:r>
         <w:fldChar w:fldCharType="end"/>
@@ -8627,7 +8551,7 @@
       </w:pPr>
       <w:r>
         <w:pict w14:anchorId="531F3C79">
-          <v:shape id="_x0000_i1047" type="#_x0000_t75" style="width:453.05pt;height:258.15pt">
+          <v:shape id="_x0000_i1047" type="#_x0000_t75" style="width:453pt;height:258pt">
             <v:imagedata r:id="rId41" o:title="azure_nsg_id_edited"/>
           </v:shape>
         </w:pict>
@@ -8807,7 +8731,7 @@
         <w:t>27</w:t>
       </w:r>
       <w:r>
-        <w:t>. Ábra</w:t>
+        <w:t>. ábrán</w:t>
       </w:r>
       <w:r>
         <w:fldChar w:fldCharType="end"/>
@@ -10198,7 +10122,7 @@
           <w:rPr>
             <w:noProof/>
           </w:rPr>
-          <w:t>1</w:t>
+          <w:t>20</w:t>
         </w:r>
         <w:r>
           <w:fldChar w:fldCharType="end"/>
@@ -12520,7 +12444,7 @@
 </file>
 
 <file path=customXml/itemProps1.xml><?xml version="1.0" encoding="utf-8"?>
-<ds:datastoreItem xmlns:ds="http://schemas.openxmlformats.org/officeDocument/2006/customXml" ds:itemID="{2B2614B3-1801-4E58-AB0B-2AF18574E020}">
+<ds:datastoreItem xmlns:ds="http://schemas.openxmlformats.org/officeDocument/2006/customXml" ds:itemID="{0F36B2B5-D628-4A8B-9892-EF853205A21D}">
   <ds:schemaRefs>
     <ds:schemaRef ds:uri="http://schemas.openxmlformats.org/officeDocument/2006/bibliography"/>
   </ds:schemaRefs>

</xml_diff>